<commit_message>
Updated the documents. Added a delay input to the actors. Updated the server part of the clients.
</commit_message>
<xml_diff>
--- a/documents/SelfEvaluationAndFeedbackForm.docx
+++ b/documents/SelfEvaluationAndFeedbackForm.docx
@@ -311,6 +311,15 @@
                 <w:lang w:val="en-GB"/>
               </w:rPr>
             </w:pPr>
+            <w:r>
+              <w:rPr>
+                <w:rFonts w:ascii="Arial" w:hAnsi="Arial" w:cs="Arial"/>
+                <w:b/>
+                <w:szCs w:val="22"/>
+                <w:lang w:val="en-GB"/>
+              </w:rPr>
+              <w:t>09/12/2016</w:t>
+            </w:r>
           </w:p>
         </w:tc>
       </w:tr>
@@ -417,6 +426,15 @@
                 <w:lang w:val="en-GB"/>
               </w:rPr>
             </w:pPr>
+            <w:r>
+              <w:rPr>
+                <w:rFonts w:ascii="Arial" w:hAnsi="Arial" w:cs="Arial"/>
+                <w:b/>
+                <w:szCs w:val="22"/>
+                <w:lang w:val="en-GB"/>
+              </w:rPr>
+              <w:t>Juan Daniel Laserna Condado</w:t>
+            </w:r>
           </w:p>
         </w:tc>
       </w:tr>
@@ -460,6 +478,15 @@
                 <w:lang w:val="en-GB"/>
               </w:rPr>
             </w:pPr>
+            <w:r>
+              <w:rPr>
+                <w:rFonts w:ascii="Arial" w:hAnsi="Arial" w:cs="Arial"/>
+                <w:b/>
+                <w:szCs w:val="22"/>
+                <w:lang w:val="en-GB"/>
+              </w:rPr>
+              <w:t>S6106112</w:t>
+            </w:r>
           </w:p>
         </w:tc>
       </w:tr>
@@ -624,6 +651,79 @@
               <w:t xml:space="preserve">Student's comments: </w:t>
             </w:r>
           </w:p>
+          <w:p>
+            <w:pPr>
+              <w:rPr>
+                <w:color w:val="000000"/>
+                <w:sz w:val="24"/>
+                <w:szCs w:val="24"/>
+                <w:lang w:val="en-GB"/>
+              </w:rPr>
+            </w:pPr>
+            <w:r>
+              <w:rPr>
+                <w:color w:val="000000"/>
+                <w:sz w:val="24"/>
+                <w:szCs w:val="24"/>
+                <w:lang w:val="en-GB"/>
+              </w:rPr>
+              <w:t xml:space="preserve">I am very happy with the presentation I have made, I think it is not one of the best but it is better than the average that I have seen on the class (in my opinion). My mayor problem is that it was difficult for me to </w:t>
+            </w:r>
+            <w:r>
+              <w:rPr>
+                <w:color w:val="000000"/>
+                <w:sz w:val="24"/>
+                <w:szCs w:val="24"/>
+                <w:lang w:val="en-GB"/>
+              </w:rPr>
+              <w:t>make</w:t>
+            </w:r>
+            <w:r>
+              <w:rPr>
+                <w:color w:val="000000"/>
+                <w:sz w:val="24"/>
+                <w:szCs w:val="24"/>
+                <w:lang w:val="en-GB"/>
+              </w:rPr>
+              <w:t xml:space="preserve"> that the presentation were following the standards of a good one taking in count that it was my </w:t>
+            </w:r>
+            <w:r>
+              <w:rPr>
+                <w:color w:val="000000"/>
+                <w:sz w:val="24"/>
+                <w:szCs w:val="24"/>
+                <w:lang w:val="en-GB"/>
+              </w:rPr>
+              <w:t>first</w:t>
+            </w:r>
+            <w:r>
+              <w:rPr>
+                <w:color w:val="000000"/>
+                <w:sz w:val="24"/>
+                <w:szCs w:val="24"/>
+                <w:lang w:val="en-GB"/>
+              </w:rPr>
+              <w:t xml:space="preserve"> presentation at UK and that made me be </w:t>
+            </w:r>
+            <w:r>
+              <w:rPr>
+                <w:color w:val="000000"/>
+                <w:sz w:val="24"/>
+                <w:szCs w:val="24"/>
+                <w:lang w:val="en-GB"/>
+              </w:rPr>
+              <w:t>nervous</w:t>
+            </w:r>
+            <w:r>
+              <w:rPr>
+                <w:color w:val="000000"/>
+                <w:sz w:val="24"/>
+                <w:szCs w:val="24"/>
+                <w:lang w:val="en-GB"/>
+              </w:rPr>
+              <w:t>.</w:t>
+            </w:r>
+          </w:p>
         </w:tc>
         <w:tc>
           <w:tcPr>
@@ -787,6 +887,25 @@
               <w:t xml:space="preserve">Student's comments: </w:t>
             </w:r>
           </w:p>
+          <w:p>
+            <w:pPr>
+              <w:rPr>
+                <w:color w:val="000000"/>
+                <w:sz w:val="24"/>
+                <w:szCs w:val="24"/>
+                <w:lang w:val="en-GB"/>
+              </w:rPr>
+            </w:pPr>
+            <w:r>
+              <w:rPr>
+                <w:color w:val="000000"/>
+                <w:sz w:val="24"/>
+                <w:szCs w:val="24"/>
+                <w:lang w:val="en-GB"/>
+              </w:rPr>
+              <w:t>I have made my research and I have the conclusion that by now most of the projects that had begin are now dead with some exception but they are not very famous so it is not something to take in count. I explain all the parts of the framework (the main subject of the paper) and how it works to make it easy to understand.</w:t>
+            </w:r>
+          </w:p>
         </w:tc>
         <w:tc>
           <w:tcPr>
@@ -950,6 +1069,79 @@
               <w:t xml:space="preserve">Student's comments: </w:t>
             </w:r>
           </w:p>
+          <w:p>
+            <w:pPr>
+              <w:rPr>
+                <w:color w:val="000000"/>
+                <w:sz w:val="24"/>
+                <w:szCs w:val="24"/>
+                <w:lang w:val="en-GB"/>
+              </w:rPr>
+            </w:pPr>
+            <w:r>
+              <w:rPr>
+                <w:color w:val="000000"/>
+                <w:sz w:val="24"/>
+                <w:szCs w:val="24"/>
+                <w:lang w:val="en-GB"/>
+              </w:rPr>
+              <w:t xml:space="preserve">The part of the questions is </w:t>
+            </w:r>
+            <w:r>
+              <w:rPr>
+                <w:color w:val="000000"/>
+                <w:sz w:val="24"/>
+                <w:szCs w:val="24"/>
+                <w:lang w:val="en-GB"/>
+              </w:rPr>
+              <w:t>always</w:t>
+            </w:r>
+            <w:r>
+              <w:rPr>
+                <w:color w:val="000000"/>
+                <w:sz w:val="24"/>
+                <w:szCs w:val="24"/>
+                <w:lang w:val="en-GB"/>
+              </w:rPr>
+              <w:t xml:space="preserve"> the worst </w:t>
+            </w:r>
+            <w:r>
+              <w:rPr>
+                <w:color w:val="000000"/>
+                <w:sz w:val="24"/>
+                <w:szCs w:val="24"/>
+                <w:lang w:val="en-GB"/>
+              </w:rPr>
+              <w:t xml:space="preserve">part because you can’t decide what the others are going to ask and </w:t>
+            </w:r>
+            <w:r>
+              <w:rPr>
+                <w:color w:val="000000"/>
+                <w:sz w:val="24"/>
+                <w:szCs w:val="24"/>
+                <w:lang w:val="en-GB"/>
+              </w:rPr>
+              <w:t>I think I answer it clearly</w:t>
+            </w:r>
+            <w:r>
+              <w:rPr>
+                <w:color w:val="000000"/>
+                <w:sz w:val="24"/>
+                <w:szCs w:val="24"/>
+                <w:lang w:val="en-GB"/>
+              </w:rPr>
+              <w:t xml:space="preserve"> but I was confuses</w:t>
+            </w:r>
+            <w:r>
+              <w:rPr>
+                <w:color w:val="000000"/>
+                <w:sz w:val="24"/>
+                <w:szCs w:val="24"/>
+                <w:lang w:val="en-GB"/>
+              </w:rPr>
+              <w:t xml:space="preserve"> on the last question and I did not answer very clear.</w:t>
+            </w:r>
+          </w:p>
         </w:tc>
         <w:tc>
           <w:tcPr>
@@ -1084,6 +1276,7 @@
                 <w:szCs w:val="24"/>
                 <w:lang w:val="en-GB"/>
               </w:rPr>
+              <w:lastRenderedPageBreak/>
               <w:t>Participation</w:t>
             </w:r>
           </w:p>
@@ -1111,6 +1304,25 @@
                 <w:lang w:val="en-GB"/>
               </w:rPr>
               <w:t xml:space="preserve">Student's comments: </w:t>
+            </w:r>
+          </w:p>
+          <w:p>
+            <w:pPr>
+              <w:rPr>
+                <w:color w:val="000000"/>
+                <w:sz w:val="24"/>
+                <w:szCs w:val="24"/>
+                <w:lang w:val="en-GB"/>
+              </w:rPr>
+            </w:pPr>
+            <w:r>
+              <w:rPr>
+                <w:color w:val="000000"/>
+                <w:sz w:val="24"/>
+                <w:szCs w:val="24"/>
+                <w:lang w:val="en-GB"/>
+              </w:rPr>
+              <w:t>This is the first time I have to participate in other’s presentation and that had been great for me. I like it.</w:t>
             </w:r>
           </w:p>
         </w:tc>
@@ -1275,6 +1487,25 @@
               <w:t xml:space="preserve">Tutor's comments: </w:t>
             </w:r>
           </w:p>
+          <w:p>
+            <w:pPr>
+              <w:rPr>
+                <w:color w:val="000000"/>
+                <w:sz w:val="24"/>
+                <w:szCs w:val="24"/>
+                <w:lang w:val="en-GB"/>
+              </w:rPr>
+            </w:pPr>
+            <w:r>
+              <w:rPr>
+                <w:color w:val="000000"/>
+                <w:sz w:val="24"/>
+                <w:szCs w:val="24"/>
+                <w:lang w:val="en-GB"/>
+              </w:rPr>
+              <w:t>Maybe I should ask more but I had no more question. Everything was either clear or I already know the answer or don’t care about the subject of the paper.</w:t>
+            </w:r>
+          </w:p>
         </w:tc>
         <w:tc>
           <w:tcPr>
@@ -1454,6 +1685,25 @@
                 <w:lang w:val="en-GB"/>
               </w:rPr>
               <w:t xml:space="preserve">Student's comments: </w:t>
+            </w:r>
+          </w:p>
+          <w:p>
+            <w:pPr>
+              <w:rPr>
+                <w:color w:val="000000"/>
+                <w:sz w:val="24"/>
+                <w:szCs w:val="24"/>
+                <w:lang w:val="en-GB"/>
+              </w:rPr>
+            </w:pPr>
+            <w:r>
+              <w:rPr>
+                <w:color w:val="000000"/>
+                <w:sz w:val="24"/>
+                <w:szCs w:val="24"/>
+                <w:lang w:val="en-GB"/>
+              </w:rPr>
+              <w:t>I think that presentations are something great for students and want to make more in the future.</w:t>
             </w:r>
           </w:p>
         </w:tc>
@@ -1877,6 +2127,15 @@
               </w:rPr>
               <w:t> </w:t>
             </w:r>
+            <w:r>
+              <w:rPr>
+                <w:color w:val="000000"/>
+                <w:sz w:val="24"/>
+                <w:szCs w:val="24"/>
+                <w:lang w:val="en-GB"/>
+              </w:rPr>
+              <w:t>58</w:t>
+            </w:r>
           </w:p>
         </w:tc>
       </w:tr>
@@ -1991,6 +2250,15 @@
               </w:rPr>
               <w:t> </w:t>
             </w:r>
+            <w:r>
+              <w:rPr>
+                <w:color w:val="000000"/>
+                <w:sz w:val="24"/>
+                <w:szCs w:val="24"/>
+                <w:lang w:val="en-GB"/>
+              </w:rPr>
+              <w:t>56</w:t>
+            </w:r>
           </w:p>
         </w:tc>
       </w:tr>
@@ -2105,6 +2373,15 @@
               </w:rPr>
               <w:t> </w:t>
             </w:r>
+            <w:r>
+              <w:rPr>
+                <w:color w:val="000000"/>
+                <w:sz w:val="24"/>
+                <w:szCs w:val="24"/>
+                <w:lang w:val="en-GB"/>
+              </w:rPr>
+              <w:t>67</w:t>
+            </w:r>
           </w:p>
         </w:tc>
       </w:tr>
@@ -2276,6 +2553,15 @@
               </w:rPr>
               <w:t> </w:t>
             </w:r>
+            <w:r>
+              <w:rPr>
+                <w:color w:val="000000"/>
+                <w:sz w:val="24"/>
+                <w:szCs w:val="24"/>
+                <w:lang w:val="en-GB"/>
+              </w:rPr>
+              <w:t>63</w:t>
+            </w:r>
           </w:p>
         </w:tc>
       </w:tr>
@@ -2333,6 +2619,15 @@
               </w:rPr>
               <w:t> </w:t>
             </w:r>
+            <w:r>
+              <w:rPr>
+                <w:color w:val="000000"/>
+                <w:sz w:val="24"/>
+                <w:szCs w:val="24"/>
+                <w:lang w:val="en-GB"/>
+              </w:rPr>
+              <w:t>66</w:t>
+            </w:r>
           </w:p>
         </w:tc>
       </w:tr>
@@ -2390,6 +2685,15 @@
               </w:rPr>
               <w:t> </w:t>
             </w:r>
+            <w:r>
+              <w:rPr>
+                <w:color w:val="000000"/>
+                <w:sz w:val="24"/>
+                <w:szCs w:val="24"/>
+                <w:lang w:val="en-GB"/>
+              </w:rPr>
+              <w:t>60</w:t>
+            </w:r>
           </w:p>
         </w:tc>
       </w:tr>
@@ -2419,6 +2723,7 @@
                 <w:szCs w:val="24"/>
                 <w:lang w:val="en-GB"/>
               </w:rPr>
+              <w:lastRenderedPageBreak/>
               <w:t>JANDU RANJEET</w:t>
             </w:r>
           </w:p>
@@ -2495,6 +2800,15 @@
                 <w:lang w:val="en-GB"/>
               </w:rPr>
             </w:pPr>
+            <w:r>
+              <w:rPr>
+                <w:color w:val="000000"/>
+                <w:sz w:val="24"/>
+                <w:szCs w:val="24"/>
+                <w:lang w:val="en-GB"/>
+              </w:rPr>
+              <w:t>67</w:t>
+            </w:r>
           </w:p>
         </w:tc>
       </w:tr>
@@ -2543,15 +2857,6 @@
                 <w:lang w:val="en-GB"/>
               </w:rPr>
             </w:pPr>
-            <w:r>
-              <w:rPr>
-                <w:color w:val="000000"/>
-                <w:sz w:val="24"/>
-                <w:szCs w:val="24"/>
-                <w:lang w:val="en-GB"/>
-              </w:rPr>
-              <w:t> </w:t>
-            </w:r>
           </w:p>
         </w:tc>
       </w:tr>
@@ -2607,7 +2912,7 @@
                 <w:szCs w:val="24"/>
                 <w:lang w:val="en-GB"/>
               </w:rPr>
-              <w:t> </w:t>
+              <w:t>65</w:t>
             </w:r>
           </w:p>
         </w:tc>
@@ -2638,7 +2943,6 @@
                 <w:szCs w:val="24"/>
                 <w:lang w:val="en-GB"/>
               </w:rPr>
-              <w:lastRenderedPageBreak/>
               <w:t>MELLOR DUNCAN</w:t>
             </w:r>
           </w:p>
@@ -2666,6 +2970,15 @@
                 <w:lang w:val="en-GB"/>
               </w:rPr>
               <w:t> </w:t>
+            </w:r>
+            <w:r>
+              <w:rPr>
+                <w:color w:val="000000"/>
+                <w:sz w:val="24"/>
+                <w:szCs w:val="24"/>
+                <w:lang w:val="en-GB"/>
+              </w:rPr>
+              <w:t>63</w:t>
             </w:r>
           </w:p>
         </w:tc>
@@ -2724,6 +3037,15 @@
               </w:rPr>
               <w:t> </w:t>
             </w:r>
+            <w:r>
+              <w:rPr>
+                <w:color w:val="000000"/>
+                <w:sz w:val="24"/>
+                <w:szCs w:val="24"/>
+                <w:lang w:val="en-GB"/>
+              </w:rPr>
+              <w:t>60</w:t>
+            </w:r>
           </w:p>
         </w:tc>
       </w:tr>
@@ -2781,6 +3103,15 @@
               </w:rPr>
               <w:t> </w:t>
             </w:r>
+            <w:r>
+              <w:rPr>
+                <w:color w:val="000000"/>
+                <w:sz w:val="24"/>
+                <w:szCs w:val="24"/>
+                <w:lang w:val="en-GB"/>
+              </w:rPr>
+              <w:t>58</w:t>
+            </w:r>
           </w:p>
         </w:tc>
       </w:tr>
@@ -2838,6 +3169,15 @@
               </w:rPr>
               <w:t> </w:t>
             </w:r>
+            <w:r>
+              <w:rPr>
+                <w:color w:val="000000"/>
+                <w:sz w:val="24"/>
+                <w:szCs w:val="24"/>
+                <w:lang w:val="en-GB"/>
+              </w:rPr>
+              <w:t>62</w:t>
+            </w:r>
           </w:p>
         </w:tc>
       </w:tr>
@@ -2895,6 +3235,15 @@
               </w:rPr>
               <w:t> </w:t>
             </w:r>
+            <w:r>
+              <w:rPr>
+                <w:color w:val="000000"/>
+                <w:sz w:val="24"/>
+                <w:szCs w:val="24"/>
+                <w:lang w:val="en-GB"/>
+              </w:rPr>
+              <w:t>59</w:t>
+            </w:r>
           </w:p>
         </w:tc>
       </w:tr>
@@ -2952,6 +3301,15 @@
               </w:rPr>
               <w:t> </w:t>
             </w:r>
+            <w:r>
+              <w:rPr>
+                <w:color w:val="000000"/>
+                <w:sz w:val="24"/>
+                <w:szCs w:val="24"/>
+                <w:lang w:val="en-GB"/>
+              </w:rPr>
+              <w:t>65</w:t>
+            </w:r>
           </w:p>
         </w:tc>
       </w:tr>
@@ -3009,6 +3367,15 @@
               </w:rPr>
               <w:t> </w:t>
             </w:r>
+            <w:r>
+              <w:rPr>
+                <w:color w:val="000000"/>
+                <w:sz w:val="24"/>
+                <w:szCs w:val="24"/>
+                <w:lang w:val="en-GB"/>
+              </w:rPr>
+              <w:t>50</w:t>
+            </w:r>
           </w:p>
         </w:tc>
       </w:tr>
@@ -3066,6 +3433,15 @@
               </w:rPr>
               <w:t> </w:t>
             </w:r>
+            <w:r>
+              <w:rPr>
+                <w:color w:val="000000"/>
+                <w:sz w:val="24"/>
+                <w:szCs w:val="24"/>
+                <w:lang w:val="en-GB"/>
+              </w:rPr>
+              <w:t>65</w:t>
+            </w:r>
           </w:p>
         </w:tc>
       </w:tr>
@@ -3122,6 +3498,15 @@
                 <w:lang w:val="en-GB"/>
               </w:rPr>
               <w:t> </w:t>
+            </w:r>
+            <w:r>
+              <w:rPr>
+                <w:color w:val="000000"/>
+                <w:sz w:val="24"/>
+                <w:szCs w:val="24"/>
+                <w:lang w:val="en-GB"/>
+              </w:rPr>
+              <w:t>69</w:t>
             </w:r>
           </w:p>
         </w:tc>
@@ -3491,6 +3876,7 @@
                 <w:szCs w:val="24"/>
                 <w:lang w:val="en-GB"/>
               </w:rPr>
+              <w:lastRenderedPageBreak/>
               <w:t>Questions</w:t>
             </w:r>
           </w:p>
@@ -3517,7 +3903,36 @@
                 <w:szCs w:val="24"/>
                 <w:lang w:val="en-GB"/>
               </w:rPr>
-              <w:t> </w:t>
+              <w:t>-Which do you think is the correct amount of time to store the data into the server?</w:t>
+            </w:r>
+          </w:p>
+          <w:p>
+            <w:pPr>
+              <w:rPr>
+                <w:color w:val="000000"/>
+                <w:sz w:val="24"/>
+                <w:szCs w:val="24"/>
+                <w:lang w:val="en-GB"/>
+              </w:rPr>
+            </w:pPr>
+          </w:p>
+          <w:p>
+            <w:pPr>
+              <w:rPr>
+                <w:color w:val="000000"/>
+                <w:sz w:val="24"/>
+                <w:szCs w:val="24"/>
+                <w:lang w:val="en-GB"/>
+              </w:rPr>
+            </w:pPr>
+            <w:r>
+              <w:rPr>
+                <w:color w:val="000000"/>
+                <w:sz w:val="24"/>
+                <w:szCs w:val="24"/>
+                <w:lang w:val="en-GB"/>
+              </w:rPr>
+              <w:t>-The correct time to store the data is something that depends on the data that you want to store.</w:t>
             </w:r>
           </w:p>
         </w:tc>
@@ -3586,7 +4001,6 @@
                 <w:szCs w:val="24"/>
                 <w:lang w:val="en-GB"/>
               </w:rPr>
-              <w:lastRenderedPageBreak/>
               <w:t>Feedback to other students</w:t>
             </w:r>
             <w:r>
@@ -3660,6 +4074,15 @@
               </w:rPr>
               <w:t> </w:t>
             </w:r>
+            <w:r>
+              <w:rPr>
+                <w:color w:val="000000"/>
+                <w:sz w:val="24"/>
+                <w:szCs w:val="24"/>
+                <w:lang w:val="en-GB"/>
+              </w:rPr>
+              <w:t>Fernando Ferrando Terradez</w:t>
+            </w:r>
           </w:p>
         </w:tc>
       </w:tr>
@@ -3722,6 +4145,51 @@
               </w:rPr>
               <w:t> </w:t>
             </w:r>
+            <w:r>
+              <w:rPr>
+                <w:color w:val="000000"/>
+                <w:sz w:val="24"/>
+                <w:szCs w:val="24"/>
+                <w:lang w:val="en-GB"/>
+              </w:rPr>
+              <w:t xml:space="preserve">The parts were well distributed into the presentation and all the time he was </w:t>
+            </w:r>
+            <w:r>
+              <w:rPr>
+                <w:color w:val="000000"/>
+                <w:sz w:val="24"/>
+                <w:szCs w:val="24"/>
+                <w:lang w:val="en-GB"/>
+              </w:rPr>
+              <w:t>explaining</w:t>
+            </w:r>
+            <w:r>
+              <w:rPr>
+                <w:color w:val="000000"/>
+                <w:sz w:val="24"/>
+                <w:szCs w:val="24"/>
+                <w:lang w:val="en-GB"/>
+              </w:rPr>
+              <w:t xml:space="preserve"> the slides without too much text and I think that was something important. He made some points that I don’t agree with but that is another topic of discussion. He gets the </w:t>
+            </w:r>
+            <w:r>
+              <w:rPr>
+                <w:color w:val="000000"/>
+                <w:sz w:val="24"/>
+                <w:szCs w:val="24"/>
+                <w:lang w:val="en-GB"/>
+              </w:rPr>
+              <w:t>attention of the class with some jokes to keep focuses</w:t>
+            </w:r>
+            <w:r>
+              <w:rPr>
+                <w:color w:val="000000"/>
+                <w:sz w:val="24"/>
+                <w:szCs w:val="24"/>
+                <w:lang w:val="en-GB"/>
+              </w:rPr>
+              <w:t xml:space="preserve"> the audience and that is a great tactic.</w:t>
+            </w:r>
           </w:p>
         </w:tc>
       </w:tr>
@@ -3782,7 +4250,25 @@
                 <w:szCs w:val="24"/>
                 <w:lang w:val="en-GB"/>
               </w:rPr>
-              <w:t> </w:t>
+              <w:t xml:space="preserve">He explain the main loop with a lot of examples and images, the advantages and disadvantages, the difference </w:t>
+            </w:r>
+            <w:r>
+              <w:rPr>
+                <w:color w:val="000000"/>
+                <w:sz w:val="24"/>
+                <w:szCs w:val="24"/>
+                <w:lang w:val="en-GB"/>
+              </w:rPr>
+              <w:t>between</w:t>
+            </w:r>
+            <w:r>
+              <w:rPr>
+                <w:color w:val="000000"/>
+                <w:sz w:val="24"/>
+                <w:szCs w:val="24"/>
+                <w:lang w:val="en-GB"/>
+              </w:rPr>
+              <w:t xml:space="preserve"> coupled and uncoupled and which one is he using in the game and why.</w:t>
             </w:r>
           </w:p>
         </w:tc>
@@ -3817,6 +4303,7 @@
                 <w:szCs w:val="24"/>
                 <w:lang w:val="en-GB"/>
               </w:rPr>
+              <w:lastRenderedPageBreak/>
               <w:t>Questions</w:t>
             </w:r>
           </w:p>
@@ -3844,7 +4331,7 @@
                 <w:szCs w:val="24"/>
                 <w:lang w:val="en-GB"/>
               </w:rPr>
-              <w:t> </w:t>
+              <w:t>I heard the presentation before from him so I had no other questions.</w:t>
             </w:r>
           </w:p>
         </w:tc>
@@ -3860,6 +4347,387 @@
         </w:rPr>
       </w:pPr>
     </w:p>
+    <w:tbl>
+      <w:tblPr>
+        <w:tblStyle w:val="Tablaconcuadrcula8"/>
+        <w:tblW w:w="9861" w:type="dxa"/>
+        <w:tblLayout w:type="fixed"/>
+        <w:tblLook w:val="04A0"/>
+      </w:tblPr>
+      <w:tblGrid>
+        <w:gridCol w:w="2093"/>
+        <w:gridCol w:w="7760"/>
+        <w:gridCol w:w="8"/>
+      </w:tblGrid>
+      <w:tr>
+        <w:trPr>
+          <w:gridAfter w:val="1"/>
+          <w:cnfStyle w:val="100000000000"/>
+          <w:wAfter w:w="8" w:type="dxa"/>
+          <w:trHeight w:val="519"/>
+        </w:trPr>
+        <w:tc>
+          <w:tcPr>
+            <w:tcW w:w="9853" w:type="dxa"/>
+            <w:gridSpan w:val="2"/>
+            <w:noWrap/>
+            <w:vAlign w:val="center"/>
+            <w:hideMark/>
+          </w:tcPr>
+          <w:p>
+            <w:pPr>
+              <w:rPr>
+                <w:color w:val="FFFFFF" w:themeColor="background1"/>
+                <w:sz w:val="24"/>
+                <w:szCs w:val="24"/>
+                <w:lang w:val="en-GB"/>
+              </w:rPr>
+            </w:pPr>
+            <w:r>
+              <w:rPr>
+                <w:color w:val="FFFFFF" w:themeColor="background1"/>
+                <w:sz w:val="24"/>
+                <w:szCs w:val="24"/>
+                <w:lang w:val="en-GB"/>
+              </w:rPr>
+              <w:t>Feedback to other students</w:t>
+            </w:r>
+            <w:r>
+              <w:rPr>
+                <w:color w:val="FFFFFF" w:themeColor="background1"/>
+                <w:sz w:val="24"/>
+                <w:szCs w:val="24"/>
+                <w:lang w:val="en-GB"/>
+              </w:rPr>
+              <w:t>:</w:t>
+            </w:r>
+            <w:r>
+              <w:rPr>
+                <w:color w:val="FFFFFF" w:themeColor="background1"/>
+                <w:sz w:val="24"/>
+                <w:szCs w:val="24"/>
+                <w:lang w:val="en-GB"/>
+              </w:rPr>
+              <w:t>3</w:t>
+            </w:r>
+            <w:r>
+              <w:rPr>
+                <w:color w:val="FFFFFF" w:themeColor="background1"/>
+                <w:sz w:val="24"/>
+                <w:szCs w:val="24"/>
+                <w:lang w:val="en-GB"/>
+              </w:rPr>
+              <w:t xml:space="preserve"> </w:t>
+            </w:r>
+          </w:p>
+        </w:tc>
+      </w:tr>
+      <w:tr>
+        <w:trPr>
+          <w:trHeight w:val="525"/>
+        </w:trPr>
+        <w:tc>
+          <w:tcPr>
+            <w:tcW w:w="2093" w:type="dxa"/>
+            <w:noWrap/>
+            <w:vAlign w:val="center"/>
+            <w:hideMark/>
+          </w:tcPr>
+          <w:p>
+            <w:pPr>
+              <w:jc w:val="center"/>
+              <w:rPr>
+                <w:b/>
+                <w:color w:val="000000"/>
+                <w:sz w:val="24"/>
+                <w:szCs w:val="24"/>
+                <w:lang w:val="en-GB"/>
+              </w:rPr>
+            </w:pPr>
+            <w:r>
+              <w:rPr>
+                <w:b/>
+                <w:color w:val="000000"/>
+                <w:sz w:val="24"/>
+                <w:szCs w:val="24"/>
+                <w:lang w:val="en-GB"/>
+              </w:rPr>
+              <w:t>Student</w:t>
+            </w:r>
+          </w:p>
+        </w:tc>
+        <w:tc>
+          <w:tcPr>
+            <w:tcW w:w="7768" w:type="dxa"/>
+            <w:gridSpan w:val="2"/>
+            <w:noWrap/>
+            <w:hideMark/>
+          </w:tcPr>
+          <w:p>
+            <w:pPr>
+              <w:rPr>
+                <w:color w:val="000000"/>
+                <w:sz w:val="24"/>
+                <w:szCs w:val="24"/>
+                <w:lang w:val="en-GB"/>
+              </w:rPr>
+            </w:pPr>
+            <w:r>
+              <w:rPr>
+                <w:color w:val="000000"/>
+                <w:sz w:val="24"/>
+                <w:szCs w:val="24"/>
+                <w:lang w:val="en-GB"/>
+              </w:rPr>
+              <w:t>Ranjeet Jandu</w:t>
+            </w:r>
+          </w:p>
+        </w:tc>
+      </w:tr>
+      <w:tr>
+        <w:trPr>
+          <w:trHeight w:val="3055"/>
+        </w:trPr>
+        <w:tc>
+          <w:tcPr>
+            <w:tcW w:w="2093" w:type="dxa"/>
+            <w:noWrap/>
+            <w:vAlign w:val="center"/>
+            <w:hideMark/>
+          </w:tcPr>
+          <w:p>
+            <w:pPr>
+              <w:jc w:val="center"/>
+              <w:rPr>
+                <w:b/>
+                <w:color w:val="000000"/>
+                <w:sz w:val="24"/>
+                <w:szCs w:val="24"/>
+                <w:lang w:val="en-GB"/>
+              </w:rPr>
+            </w:pPr>
+            <w:r>
+              <w:rPr>
+                <w:b/>
+                <w:color w:val="000000"/>
+                <w:sz w:val="24"/>
+                <w:szCs w:val="24"/>
+                <w:lang w:val="en-GB"/>
+              </w:rPr>
+              <w:t>Presentation</w:t>
+            </w:r>
+          </w:p>
+        </w:tc>
+        <w:tc>
+          <w:tcPr>
+            <w:tcW w:w="7768" w:type="dxa"/>
+            <w:gridSpan w:val="2"/>
+            <w:noWrap/>
+            <w:hideMark/>
+          </w:tcPr>
+          <w:p>
+            <w:pPr>
+              <w:rPr>
+                <w:color w:val="000000"/>
+                <w:sz w:val="24"/>
+                <w:szCs w:val="24"/>
+                <w:lang w:val="en-GB"/>
+              </w:rPr>
+            </w:pPr>
+            <w:r>
+              <w:rPr>
+                <w:color w:val="000000"/>
+                <w:sz w:val="24"/>
+                <w:szCs w:val="24"/>
+                <w:lang w:val="en-GB"/>
+              </w:rPr>
+              <w:t xml:space="preserve">It was a great presentation with the amount of time expected. </w:t>
+            </w:r>
+            <w:r>
+              <w:rPr>
+                <w:color w:val="000000"/>
+                <w:sz w:val="24"/>
+                <w:szCs w:val="24"/>
+                <w:lang w:val="en-GB"/>
+              </w:rPr>
+              <w:t>He did a very great external research and a lot of the clouds systems</w:t>
+            </w:r>
+            <w:r>
+              <w:rPr>
+                <w:color w:val="000000"/>
+                <w:sz w:val="24"/>
+                <w:szCs w:val="24"/>
+                <w:lang w:val="en-GB"/>
+              </w:rPr>
+              <w:t xml:space="preserve"> that he uses as reference are very new. The presentation was very interesting and I like the way he compares the results at some points to show some differences with in time.</w:t>
+            </w:r>
+          </w:p>
+        </w:tc>
+      </w:tr>
+      <w:tr>
+        <w:trPr>
+          <w:trHeight w:val="3055"/>
+        </w:trPr>
+        <w:tc>
+          <w:tcPr>
+            <w:tcW w:w="2093" w:type="dxa"/>
+            <w:noWrap/>
+            <w:vAlign w:val="center"/>
+            <w:hideMark/>
+          </w:tcPr>
+          <w:p>
+            <w:pPr>
+              <w:jc w:val="center"/>
+              <w:rPr>
+                <w:b/>
+                <w:color w:val="000000"/>
+                <w:sz w:val="24"/>
+                <w:szCs w:val="24"/>
+                <w:lang w:val="en-GB"/>
+              </w:rPr>
+            </w:pPr>
+            <w:r>
+              <w:rPr>
+                <w:b/>
+                <w:color w:val="000000"/>
+                <w:sz w:val="24"/>
+                <w:szCs w:val="24"/>
+                <w:lang w:val="en-GB"/>
+              </w:rPr>
+              <w:t>Technical aspects</w:t>
+            </w:r>
+          </w:p>
+        </w:tc>
+        <w:tc>
+          <w:tcPr>
+            <w:tcW w:w="7768" w:type="dxa"/>
+            <w:gridSpan w:val="2"/>
+            <w:noWrap/>
+            <w:hideMark/>
+          </w:tcPr>
+          <w:p>
+            <w:pPr>
+              <w:rPr>
+                <w:color w:val="000000"/>
+                <w:sz w:val="24"/>
+                <w:szCs w:val="24"/>
+                <w:lang w:val="en-GB"/>
+              </w:rPr>
+            </w:pPr>
+            <w:r>
+              <w:rPr>
+                <w:color w:val="000000"/>
+                <w:sz w:val="24"/>
+                <w:szCs w:val="24"/>
+                <w:lang w:val="en-GB"/>
+              </w:rPr>
+              <w:t>I like this presentation because it shows very recent numbers and it is not about ten years old so you can compare with other cloud systems.</w:t>
+            </w:r>
+            <w:r>
+              <w:rPr>
+                <w:color w:val="000000"/>
+                <w:sz w:val="24"/>
+                <w:szCs w:val="24"/>
+                <w:lang w:val="en-GB"/>
+              </w:rPr>
+              <w:t xml:space="preserve"> He shows the difference of ms on games on the cloud of Sony and how it has changes on the last few years with the same client hardware, very interesting.</w:t>
+            </w:r>
+          </w:p>
+        </w:tc>
+      </w:tr>
+      <w:tr>
+        <w:trPr>
+          <w:trHeight w:val="3055"/>
+        </w:trPr>
+        <w:tc>
+          <w:tcPr>
+            <w:tcW w:w="2093" w:type="dxa"/>
+            <w:noWrap/>
+            <w:vAlign w:val="center"/>
+            <w:hideMark/>
+          </w:tcPr>
+          <w:p>
+            <w:pPr>
+              <w:jc w:val="center"/>
+              <w:rPr>
+                <w:b/>
+                <w:color w:val="000000"/>
+                <w:sz w:val="24"/>
+                <w:szCs w:val="24"/>
+                <w:lang w:val="en-GB"/>
+              </w:rPr>
+            </w:pPr>
+            <w:r>
+              <w:rPr>
+                <w:b/>
+                <w:color w:val="000000"/>
+                <w:sz w:val="24"/>
+                <w:szCs w:val="24"/>
+                <w:lang w:val="en-GB"/>
+              </w:rPr>
+              <w:lastRenderedPageBreak/>
+              <w:t>Questions</w:t>
+            </w:r>
+          </w:p>
+        </w:tc>
+        <w:tc>
+          <w:tcPr>
+            <w:tcW w:w="7768" w:type="dxa"/>
+            <w:gridSpan w:val="2"/>
+            <w:noWrap/>
+            <w:hideMark/>
+          </w:tcPr>
+          <w:p>
+            <w:pPr>
+              <w:rPr>
+                <w:color w:val="000000"/>
+                <w:sz w:val="24"/>
+                <w:szCs w:val="24"/>
+                <w:lang w:val="en-GB"/>
+              </w:rPr>
+            </w:pPr>
+            <w:r>
+              <w:rPr>
+                <w:color w:val="000000"/>
+                <w:sz w:val="24"/>
+                <w:szCs w:val="24"/>
+                <w:lang w:val="en-GB"/>
+              </w:rPr>
+              <w:t>-Will you consider that using cloud gaming is going to reduce the number of cheats?</w:t>
+            </w:r>
+          </w:p>
+          <w:p>
+            <w:pPr>
+              <w:rPr>
+                <w:color w:val="000000"/>
+                <w:sz w:val="24"/>
+                <w:szCs w:val="24"/>
+                <w:lang w:val="en-GB"/>
+              </w:rPr>
+            </w:pPr>
+          </w:p>
+          <w:p>
+            <w:pPr>
+              <w:rPr>
+                <w:color w:val="000000"/>
+                <w:sz w:val="24"/>
+                <w:szCs w:val="24"/>
+                <w:lang w:val="en-GB"/>
+              </w:rPr>
+            </w:pPr>
+            <w:r>
+              <w:rPr>
+                <w:color w:val="000000"/>
+                <w:sz w:val="24"/>
+                <w:szCs w:val="24"/>
+                <w:lang w:val="en-GB"/>
+              </w:rPr>
+              <w:t>-Yes, it will because it reduces the amount of things that the player can do by just being a controller of the game and not being able to mix with the data but there will be always ways to cheat (with bots for example).</w:t>
+            </w:r>
+          </w:p>
+        </w:tc>
+      </w:tr>
+    </w:tbl>
     <w:p>
       <w:pPr>
         <w:rPr>
@@ -4654,7 +5522,7 @@
         <w:noProof/>
         <w:szCs w:val="22"/>
       </w:rPr>
-      <w:t>3</w:t>
+      <w:t>5</w:t>
     </w:r>
     <w:r>
       <w:rPr>
@@ -4677,7 +5545,7 @@
           <w:noProof/>
           <w:szCs w:val="22"/>
         </w:rPr>
-        <w:t>4</w:t>
+        <w:t>6</w:t>
       </w:r>
     </w:fldSimple>
   </w:p>
@@ -4886,7 +5754,7 @@
         <w:noProof/>
         <w:sz w:val="36"/>
         <w:szCs w:val="36"/>
-        <w:lang w:val="en-GB" w:eastAsia="en-GB"/>
+        <w:lang w:val="es-ES" w:eastAsia="es-ES"/>
       </w:rPr>
       <w:drawing>
         <wp:anchor distT="0" distB="0" distL="114300" distR="114300" simplePos="0" relativeHeight="251658240" behindDoc="1" locked="0" layoutInCell="1" allowOverlap="1">
@@ -4997,7 +5865,7 @@
         <w:noProof/>
         <w:sz w:val="36"/>
         <w:szCs w:val="36"/>
-        <w:lang w:val="en-GB" w:eastAsia="en-GB"/>
+        <w:lang w:val="es-ES" w:eastAsia="es-ES"/>
       </w:rPr>
       <w:drawing>
         <wp:anchor distT="0" distB="0" distL="114300" distR="114300" simplePos="0" relativeHeight="251657216" behindDoc="1" locked="0" layoutInCell="1" allowOverlap="1">
@@ -5938,7 +6806,6 @@
       <w:rFonts w:ascii="Arial" w:hAnsi="Arial"/>
       <w:b/>
       <w:sz w:val="32"/>
-      <w:lang/>
     </w:rPr>
   </w:style>
   <w:style w:type="paragraph" w:styleId="Encabezado">

</xml_diff>